<commit_message>
Sprint Prototipo v1 18/11/22
</commit_message>
<xml_diff>
--- a/Preguntas para PORTOS .docx
+++ b/Preguntas para PORTOS .docx
@@ -4,27 +4,37 @@
   <w:body>
     <w:p>
       <w:r>
-        <w:t>¿Hay un usuario cliente? Una persona externa o cliente que no tiene nada que ver con el personal del puerto.</w:t>
+        <w:t>¿Hay un usuario cliente? Una persona externa o cliente que no tiene nada que ver con el personal del puerto</w:t>
+      </w:r>
+      <w:r>
+        <w:t xml:space="preserve"> y que pueda reservar</w:t>
+      </w:r>
+      <w:r>
+        <w:t>.</w:t>
       </w:r>
     </w:p>
     <w:p>
-      <w:proofErr w:type="spellStart"/>
       <w:r>
-        <w:t>Cual</w:t>
-      </w:r>
-      <w:proofErr w:type="spellEnd"/>
-      <w:r>
-        <w:t xml:space="preserve"> es la información </w:t>
-      </w:r>
-      <w:proofErr w:type="spellStart"/>
-      <w:r>
-        <w:t>mas</w:t>
-      </w:r>
-      <w:proofErr w:type="spellEnd"/>
-      <w:r>
-        <w:t xml:space="preserve"> relevante de cada tipo de usuario, por darle una vista prioritaria en la aplicación</w:t>
+        <w:t>Cual es la diferencia entre plaza transito a plaza base</w:t>
       </w:r>
     </w:p>
+    <w:p>
+      <w:r>
+        <w:t>¿Hay tripulantes tanto en plazas base y transitos?</w:t>
+      </w:r>
+    </w:p>
+    <w:p>
+      <w:r>
+        <w:t>Cual es la función y definición de un tripulante</w:t>
+      </w:r>
+    </w:p>
+    <w:p>
+      <w:r>
+        <w:t>Las funciones de Xunta y Policia/Aduanas solo pueden consultar datos? O también modifican datos</w:t>
+      </w:r>
+    </w:p>
+    <w:p/>
+    <w:p/>
     <w:sectPr>
       <w:pgSz w:w="11906" w:h="16838"/>
       <w:pgMar w:top="1417" w:right="1701" w:bottom="1417" w:left="1701" w:header="708" w:footer="708" w:gutter="0"/>

</xml_diff>